<commit_message>
feat: Add Sprint Management feature - Backend: Add Sprint model with planned/active/completed lifecycle - Backend: Add sprint CRUD controller with owner-only permissions - Backend: Add sprint API routes and URL parsing in server - Backend: Update Task model to support sprint_id field - Backend: Add sprint-related task queries (find_by_sprint, find_backlog) - Frontend: Add Sprint Management page with active/planned/completed sections - Frontend: Add SprintForm component for creating new sprints - Frontend: Add SprintList component with progress bars and actions - Frontend: Add BacklogView component for managing unassigned tasks - Frontend: Add sprintAPI service with full CRUD operations - Frontend: Add navigation from Tasks page to Sprint Management - Features: Only one active sprint per project, owner-only sprint management, automatic backlog migration on sprint completion
</commit_message>
<xml_diff>
--- a/commands.docx
+++ b/commands.docx
@@ -26,6 +26,12 @@
         <w:t>C:/practice_codes/task_management_system/.venv/Scripts/python.exe server.py</w:t>
       </w:r>
       <w:bookmarkEnd w:id="1"/>
+    </w:p>
+    <w:p/>
+    <w:p>
+      <w:r>
+        <w:t>git pull origin main</w:t>
+      </w:r>
     </w:p>
     <w:sectPr>
       <w:pgSz w:w="12240" w:h="15840"/>

</xml_diff>

<commit_message>
fix: Install @dnd-kit packages and add view-mode-toggle styles for Kanban Board - Install @dnd-kit/core, @dnd-kit/sortable, @dnd-kit/utilities packages - Add view-mode-toggle CSS styles for Kanban/List view toggle buttons - Add responsive hover and active states for view toggle buttons - Fix missing styles that were preventing proper Kanban board display
</commit_message>
<xml_diff>
--- a/commands.docx
+++ b/commands.docx
@@ -31,6 +31,24 @@
     <w:p>
       <w:r>
         <w:t>git pull origin main</w:t>
+      </w:r>
+    </w:p>
+    <w:p/>
+    <w:p>
+      <w:r>
+        <w:t>git status</w:t>
+      </w:r>
+    </w:p>
+    <w:p/>
+    <w:p>
+      <w:r>
+        <w:t>git add -A</w:t>
+      </w:r>
+    </w:p>
+    <w:p/>
+    <w:p>
+      <w:r>
+        <w:t>git push origin main</w:t>
       </w:r>
     </w:p>
     <w:sectPr>
@@ -646,7 +664,6 @@
   <w:style w:type="character" w:default="1" w:styleId="DefaultParagraphFont">
     <w:name w:val="Default Paragraph Font"/>
     <w:uiPriority w:val="1"/>
-    <w:semiHidden/>
     <w:unhideWhenUsed/>
   </w:style>
   <w:style w:type="table" w:default="1" w:styleId="TableNormal">

</xml_diff>